<commit_message>
configurando acesso basico a controller service e repository
</commit_message>
<xml_diff>
--- a/Sistema Cafeteria.docx
+++ b/Sistema Cafeteria.docx
@@ -204,7 +204,13 @@
         <w:jc w:val="both"/>
       </w:pPr>
       <w:r>
-        <w:t>A página de compra serve para registro de pedidos feitos a fornecedores, o pedido fica registrado com o status em aberto até a entrega dos produtos, após adição dos produtos no estoque, o pedido fica salvo no histórico de pedidos.</w:t>
+        <w:t>A página de compra serve para registro de pedidos feitos a fornecedores, o pedido fica registrado com o status em aberto até a entrega dos produtos</w:t>
+      </w:r>
+      <w:r>
+        <w:t>, este status pode alterar para requer atenção e fechado</w:t>
+      </w:r>
+      <w:r>
+        <w:t>, após adição dos produtos no estoque, o pedido fica salvo no histórico de pedidos.</w:t>
       </w:r>
     </w:p>
     <w:p>
@@ -222,19 +228,19 @@
         <w:t xml:space="preserve">, o funcionário deve selecionar </w:t>
       </w:r>
       <w:r>
-        <w:t xml:space="preserve">o pedido, </w:t>
+        <w:t>o pedido</w:t>
+      </w:r>
+      <w:r>
+        <w:t xml:space="preserve"> e os</w:t>
+      </w:r>
+      <w:r>
+        <w:t xml:space="preserve"> </w:t>
       </w:r>
       <w:r>
         <w:t>produtos que serão adicionados no sistema</w:t>
       </w:r>
       <w:r>
-        <w:t xml:space="preserve"> e</w:t>
-      </w:r>
-      <w:r>
-        <w:t xml:space="preserve"> informar a quantidad</w:t>
-      </w:r>
-      <w:r>
-        <w:t>e.</w:t>
+        <w:t>.</w:t>
       </w:r>
     </w:p>
     <w:p>
@@ -312,7 +318,7 @@
         <w:rPr>
           <w:color w:val="0D0D0D" w:themeColor="text1" w:themeTint="F2"/>
         </w:rPr>
-        <w:t xml:space="preserve">RF-B1 Venda, Cabe a esta funcionalidade a </w:t>
+        <w:t>RF-B1 Venda, Cabe a esta funcionalidade a</w:t>
       </w:r>
     </w:p>
     <w:p>
@@ -388,6 +394,9 @@
       </w:pPr>
       <w:r>
         <w:t>Requisitos Básicos</w:t>
+      </w:r>
+      <w:r>
+        <w:t xml:space="preserve"> </w:t>
       </w:r>
     </w:p>
     <w:p>

</xml_diff>